<commit_message>
Updating Sprint Report Template
</commit_message>
<xml_diff>
--- a/Sprint 1 Report.docx
+++ b/Sprint 1 Report.docx
@@ -310,6 +310,33 @@
         <w:pStyle w:val="Heading1"/>
       </w:pPr>
       <w:r>
+        <w:t>actions to stop doing</w:t>
+      </w:r>
+    </w:p>
+    <w:p/>
+    <w:p>
+      <w:pPr>
+        <w:pStyle w:val="Heading1"/>
+      </w:pPr>
+      <w:r>
+        <w:t>Actions to start doing</w:t>
+      </w:r>
+    </w:p>
+    <w:p/>
+    <w:p>
+      <w:pPr>
+        <w:pStyle w:val="Heading1"/>
+      </w:pPr>
+      <w:r>
+        <w:t>Actions to Keep doing</w:t>
+      </w:r>
+    </w:p>
+    <w:p/>
+    <w:p>
+      <w:pPr>
+        <w:pStyle w:val="Heading1"/>
+      </w:pPr>
+      <w:r>
         <w:t>Tasks Completed This Sprint</w:t>
       </w:r>
     </w:p>
@@ -401,12 +428,7 @@
         <w:ind w:firstLine="359"/>
       </w:pPr>
       <w:r>
-        <w:t>Add button to go back to the pre</w:t>
-      </w:r>
-      <w:bookmarkStart w:id="0" w:name="_GoBack"/>
-      <w:bookmarkEnd w:id="0"/>
-      <w:r>
-        <w:t xml:space="preserve">vious day’s daily track (2 hours) </w:t>
+        <w:t xml:space="preserve">Add button to go back to the previous day’s daily track (2 hours) </w:t>
       </w:r>
     </w:p>
     <w:p>
@@ -463,6 +485,23 @@
     </w:p>
     <w:p>
       <w:pPr>
+        <w:pStyle w:val="Heading1"/>
+      </w:pPr>
+      <w:r>
+        <w:t>Tasks not completed this Sprint</w:t>
+      </w:r>
+    </w:p>
+    <w:p/>
+    <w:p>
+      <w:pPr>
+        <w:pStyle w:val="Heading1"/>
+      </w:pPr>
+      <w:r>
+        <w:t xml:space="preserve">Work Completion Rate </w:t>
+      </w:r>
+    </w:p>
+    <w:p>
+      <w:pPr>
         <w:spacing w:before="0" w:after="30" w:line="259" w:lineRule="auto"/>
       </w:pPr>
     </w:p>
@@ -470,53 +509,14 @@
       <w:pPr>
         <w:spacing w:before="0" w:after="30" w:line="259" w:lineRule="auto"/>
       </w:pPr>
-    </w:p>
-    <w:p>
-      <w:pPr>
-        <w:spacing w:before="0" w:after="30" w:line="259" w:lineRule="auto"/>
-      </w:pPr>
-    </w:p>
-    <w:p>
-      <w:pPr>
-        <w:spacing w:before="0" w:after="30" w:line="259" w:lineRule="auto"/>
-      </w:pPr>
-    </w:p>
-    <w:p>
-      <w:pPr>
-        <w:spacing w:before="0" w:after="30" w:line="259" w:lineRule="auto"/>
-      </w:pPr>
-    </w:p>
-    <w:p>
-      <w:pPr>
-        <w:spacing w:before="0" w:after="30" w:line="259" w:lineRule="auto"/>
-      </w:pPr>
-    </w:p>
-    <w:p>
-      <w:pPr>
-        <w:spacing w:before="0" w:after="30" w:line="259" w:lineRule="auto"/>
-      </w:pPr>
-    </w:p>
-    <w:p>
-      <w:pPr>
-        <w:spacing w:before="0" w:after="30" w:line="259" w:lineRule="auto"/>
-      </w:pPr>
-    </w:p>
-    <w:p>
-      <w:pPr>
-        <w:spacing w:before="0" w:after="30" w:line="259" w:lineRule="auto"/>
-      </w:pPr>
-    </w:p>
-    <w:p>
-      <w:pPr>
-        <w:spacing w:before="0" w:after="30" w:line="259" w:lineRule="auto"/>
-      </w:pPr>
+      <w:bookmarkStart w:id="0" w:name="_GoBack"/>
+      <w:bookmarkEnd w:id="0"/>
     </w:p>
     <w:p>
       <w:pPr>
         <w:pStyle w:val="Heading1"/>
       </w:pPr>
       <w:r>
-        <w:lastRenderedPageBreak/>
         <w:t>Images of prototype created</w:t>
       </w:r>
     </w:p>
@@ -1977,6 +1977,7 @@
     <w:lsdException w:name="HTML Sample" w:semiHidden="1" w:unhideWhenUsed="1"/>
     <w:lsdException w:name="HTML Typewriter" w:semiHidden="1" w:unhideWhenUsed="1"/>
     <w:lsdException w:name="HTML Variable" w:semiHidden="1" w:unhideWhenUsed="1"/>
+    <w:lsdException w:name="Normal Table" w:semiHidden="1" w:unhideWhenUsed="1"/>
     <w:lsdException w:name="annotation subject" w:semiHidden="1" w:unhideWhenUsed="1"/>
     <w:lsdException w:name="No List" w:semiHidden="1" w:unhideWhenUsed="1"/>
     <w:lsdException w:name="Outline List 1" w:semiHidden="1" w:unhideWhenUsed="1"/>
@@ -2023,8 +2024,10 @@
     <w:lsdException w:name="Table Subtle 2" w:semiHidden="1" w:unhideWhenUsed="1"/>
     <w:lsdException w:name="Table Web 1" w:semiHidden="1" w:unhideWhenUsed="1"/>
     <w:lsdException w:name="Table Web 2" w:semiHidden="1" w:unhideWhenUsed="1"/>
+    <w:lsdException w:name="Table Web 3" w:semiHidden="1" w:unhideWhenUsed="1"/>
     <w:lsdException w:name="Balloon Text" w:semiHidden="1" w:unhideWhenUsed="1"/>
     <w:lsdException w:name="Table Grid" w:uiPriority="1"/>
+    <w:lsdException w:name="Table Theme" w:semiHidden="1" w:unhideWhenUsed="1"/>
     <w:lsdException w:name="Placeholder Text" w:semiHidden="1"/>
     <w:lsdException w:name="No Spacing" w:uiPriority="1" w:qFormat="1"/>
     <w:lsdException w:name="Light Shading" w:uiPriority="60"/>
@@ -3200,7 +3203,7 @@
 </file>
 
 <file path=customXml/itemProps2.xml><?xml version="1.0" encoding="utf-8"?>
-<ds:datastoreItem xmlns:ds="http://schemas.openxmlformats.org/officeDocument/2006/customXml" ds:itemID="{13A71176-A51F-4148-8371-913177265FFC}">
+<ds:datastoreItem xmlns:ds="http://schemas.openxmlformats.org/officeDocument/2006/customXml" ds:itemID="{11B29D44-5E34-44B7-A07F-79DDC4A31DE8}">
   <ds:schemaRefs>
     <ds:schemaRef ds:uri="http://schemas.openxmlformats.org/officeDocument/2006/bibliography"/>
   </ds:schemaRefs>

</xml_diff>

<commit_message>
SCRUM Meeting Prep 7/25
</commit_message>
<xml_diff>
--- a/Sprint 1 Report.docx
+++ b/Sprint 1 Report.docx
@@ -260,7 +260,7 @@
         <w:tab/>
       </w:r>
       <w:r>
-        <w:t>2</w:t>
+        <w:t>3</w:t>
       </w:r>
     </w:p>
     <w:p>
@@ -299,7 +299,7 @@
         <w:t>07/</w:t>
       </w:r>
       <w:r>
-        <w:t>17</w:t>
+        <w:t>25</w:t>
       </w:r>
       <w:r>
         <w:t xml:space="preserve">/2016 </w:t>
@@ -311,137 +311,6 @@
       </w:pPr>
       <w:r>
         <w:t>actions to stop doing</w:t>
-      </w:r>
-    </w:p>
-    <w:p/>
-    <w:p>
-      <w:pPr>
-        <w:pStyle w:val="Heading1"/>
-      </w:pPr>
-      <w:r>
-        <w:t>Actions to start doing</w:t>
-      </w:r>
-    </w:p>
-    <w:p/>
-    <w:p>
-      <w:pPr>
-        <w:pStyle w:val="Heading1"/>
-      </w:pPr>
-      <w:r>
-        <w:t>Actions to Keep doing</w:t>
-      </w:r>
-    </w:p>
-    <w:p/>
-    <w:p>
-      <w:pPr>
-        <w:pStyle w:val="Heading1"/>
-      </w:pPr>
-      <w:r>
-        <w:t>Tasks Completed This Sprint</w:t>
-      </w:r>
-    </w:p>
-    <w:p>
-      <w:pPr>
-        <w:numPr>
-          <w:ilvl w:val="0"/>
-          <w:numId w:val="5"/>
-        </w:numPr>
-        <w:spacing w:before="0" w:after="34" w:line="240" w:lineRule="auto"/>
-        <w:ind w:hanging="360"/>
-      </w:pPr>
-      <w:r>
-        <w:t xml:space="preserve">As an app manager, I want to connect GPS so that we can track the location (3) </w:t>
-      </w:r>
-    </w:p>
-    <w:p>
-      <w:pPr>
-        <w:numPr>
-          <w:ilvl w:val="1"/>
-          <w:numId w:val="5"/>
-        </w:numPr>
-        <w:spacing w:before="0" w:after="30" w:line="240" w:lineRule="auto"/>
-        <w:ind w:firstLine="359"/>
-      </w:pPr>
-      <w:r>
-        <w:t xml:space="preserve">Start Android Studio Project (3 hours) </w:t>
-      </w:r>
-    </w:p>
-    <w:p>
-      <w:pPr>
-        <w:numPr>
-          <w:ilvl w:val="1"/>
-          <w:numId w:val="5"/>
-        </w:numPr>
-        <w:spacing w:before="0" w:after="30" w:line="240" w:lineRule="auto"/>
-        <w:ind w:firstLine="359"/>
-      </w:pPr>
-      <w:r>
-        <w:t xml:space="preserve">Link Google Maps API (2 hours) </w:t>
-      </w:r>
-    </w:p>
-    <w:p>
-      <w:pPr>
-        <w:numPr>
-          <w:ilvl w:val="1"/>
-          <w:numId w:val="5"/>
-        </w:numPr>
-        <w:spacing w:before="0" w:after="30" w:line="240" w:lineRule="auto"/>
-        <w:ind w:firstLine="359"/>
-      </w:pPr>
-      <w:r>
-        <w:t xml:space="preserve">Generate Correct Permissions to Track Phone’s GPS (2 hours) </w:t>
-      </w:r>
-    </w:p>
-    <w:p>
-      <w:pPr>
-        <w:numPr>
-          <w:ilvl w:val="0"/>
-          <w:numId w:val="5"/>
-        </w:numPr>
-        <w:spacing w:before="0" w:after="30" w:line="240" w:lineRule="auto"/>
-        <w:ind w:hanging="359"/>
-      </w:pPr>
-      <w:r>
-        <w:t xml:space="preserve">As a user, I want to see google map so that we can draw track on the map(8) </w:t>
-      </w:r>
-    </w:p>
-    <w:p>
-      <w:pPr>
-        <w:numPr>
-          <w:ilvl w:val="1"/>
-          <w:numId w:val="5"/>
-        </w:numPr>
-        <w:spacing w:before="0" w:after="30" w:line="240" w:lineRule="auto"/>
-        <w:ind w:firstLine="359"/>
-      </w:pPr>
-      <w:r>
-        <w:t xml:space="preserve">Generate basic UI as discussed (6 hours) </w:t>
-      </w:r>
-    </w:p>
-    <w:p>
-      <w:pPr>
-        <w:numPr>
-          <w:ilvl w:val="1"/>
-          <w:numId w:val="5"/>
-        </w:numPr>
-        <w:spacing w:before="0" w:after="30" w:line="240" w:lineRule="auto"/>
-        <w:ind w:firstLine="359"/>
-      </w:pPr>
-      <w:r>
-        <w:t xml:space="preserve">Add button to go back to the previous day’s daily track (2 hours) </w:t>
-      </w:r>
-    </w:p>
-    <w:p>
-      <w:pPr>
-        <w:numPr>
-          <w:ilvl w:val="1"/>
-          <w:numId w:val="5"/>
-        </w:numPr>
-        <w:spacing w:before="0" w:after="30" w:line="240" w:lineRule="auto"/>
-        <w:ind w:firstLine="359"/>
-      </w:pPr>
-      <w:r>
-        <w:t xml:space="preserve">Add button to go to today’s daily track (2 hours) </w:t>
       </w:r>
     </w:p>
     <w:p>
@@ -449,38 +318,651 @@
         <w:pStyle w:val="ListParagraph"/>
         <w:numPr>
           <w:ilvl w:val="0"/>
-          <w:numId w:val="8"/>
+          <w:numId w:val="9"/>
         </w:numPr>
-        <w:spacing w:before="0" w:after="30" w:line="259" w:lineRule="auto"/>
-      </w:pPr>
-      <w:r>
-        <w:t xml:space="preserve">As an user, I want to add comment to track so that I can record my feelings(8) </w:t>
+        <w:spacing w:line="360" w:lineRule="auto"/>
+      </w:pPr>
+      <w:r>
+        <w:t>Using email as a method of communication</w:t>
+      </w:r>
+    </w:p>
+    <w:p>
+      <w:pPr>
+        <w:pStyle w:val="ListParagraph"/>
+        <w:numPr>
+          <w:ilvl w:val="0"/>
+          <w:numId w:val="9"/>
+        </w:numPr>
+        <w:spacing w:line="360" w:lineRule="auto"/>
+      </w:pPr>
+      <w:r>
+        <w:t>Having group meetings on Sunday night</w:t>
+      </w:r>
+    </w:p>
+    <w:p>
+      <w:pPr>
+        <w:pStyle w:val="ListParagraph"/>
+        <w:numPr>
+          <w:ilvl w:val="0"/>
+          <w:numId w:val="9"/>
+        </w:numPr>
+        <w:spacing w:line="360" w:lineRule="auto"/>
+      </w:pPr>
+      <w:r>
+        <w:t>Not checking in on group discussions at least once a day</w:t>
+      </w:r>
+    </w:p>
+    <w:p>
+      <w:pPr>
+        <w:pStyle w:val="Heading1"/>
+      </w:pPr>
+      <w:r>
+        <w:t>Actions to start doing</w:t>
+      </w:r>
+    </w:p>
+    <w:p>
+      <w:pPr>
+        <w:pStyle w:val="ListParagraph"/>
+        <w:numPr>
+          <w:ilvl w:val="0"/>
+          <w:numId w:val="10"/>
+        </w:numPr>
+        <w:spacing w:line="360" w:lineRule="auto"/>
+      </w:pPr>
+      <w:r>
+        <w:t>Using Slack as our primary communication with each other</w:t>
+      </w:r>
+    </w:p>
+    <w:p>
+      <w:pPr>
+        <w:pStyle w:val="ListParagraph"/>
+        <w:numPr>
+          <w:ilvl w:val="0"/>
+          <w:numId w:val="10"/>
+        </w:numPr>
+        <w:spacing w:line="360" w:lineRule="auto"/>
+      </w:pPr>
+      <w:r>
+        <w:t>Having SCRUM Meetings on Monday &amp; Wednesday after class, as well as Saturday Afternoons</w:t>
+      </w:r>
+    </w:p>
+    <w:p>
+      <w:pPr>
+        <w:pStyle w:val="ListParagraph"/>
+        <w:numPr>
+          <w:ilvl w:val="0"/>
+          <w:numId w:val="10"/>
+        </w:numPr>
+        <w:spacing w:line="360" w:lineRule="auto"/>
+      </w:pPr>
+      <w:r>
+        <w:t>Updating Group SCRUM documentation as new information is available</w:t>
+      </w:r>
+    </w:p>
+    <w:p>
+      <w:pPr>
+        <w:pStyle w:val="Heading1"/>
+      </w:pPr>
+      <w:r>
+        <w:t>Actions to Keep doing</w:t>
+      </w:r>
+    </w:p>
+    <w:p>
+      <w:pPr>
+        <w:pStyle w:val="ListParagraph"/>
+        <w:numPr>
+          <w:ilvl w:val="0"/>
+          <w:numId w:val="11"/>
+        </w:numPr>
+        <w:spacing w:line="360" w:lineRule="auto"/>
+      </w:pPr>
+      <w:r>
+        <w:t>Openly communicate with one another about meetings and work distribution</w:t>
+      </w:r>
+    </w:p>
+    <w:p>
+      <w:pPr>
+        <w:pStyle w:val="ListParagraph"/>
+        <w:numPr>
+          <w:ilvl w:val="0"/>
+          <w:numId w:val="11"/>
+        </w:numPr>
+        <w:spacing w:line="360" w:lineRule="auto"/>
+      </w:pPr>
+      <w:r>
+        <w:t>Contributing to discussions and project work</w:t>
+      </w:r>
+    </w:p>
+    <w:p>
+      <w:pPr>
+        <w:pStyle w:val="ListParagraph"/>
+        <w:numPr>
+          <w:ilvl w:val="0"/>
+          <w:numId w:val="11"/>
+        </w:numPr>
+        <w:spacing w:line="360" w:lineRule="auto"/>
+      </w:pPr>
+      <w:r>
+        <w:t>Following SCRUM procedures</w:t>
+      </w:r>
+    </w:p>
+    <w:p>
+      <w:pPr>
+        <w:pStyle w:val="Heading1"/>
+      </w:pPr>
+      <w:r>
+        <w:t>Tasks Completed This Sprint</w:t>
+      </w:r>
+    </w:p>
+    <w:p>
+      <w:pPr>
+        <w:numPr>
+          <w:ilvl w:val="0"/>
+          <w:numId w:val="4"/>
+        </w:numPr>
+        <w:spacing w:line="240" w:lineRule="auto"/>
+        <w:ind w:hanging="359"/>
+      </w:pPr>
+      <w:r>
+        <w:t>As an app manager, I want to connect to the user’s GPS data so that we can track the       location of the user throughout their day.</w:t>
+      </w:r>
+      <w:r>
+        <w:t xml:space="preserve"> (3) </w:t>
       </w:r>
     </w:p>
     <w:p>
       <w:pPr>
         <w:numPr>
           <w:ilvl w:val="1"/>
-          <w:numId w:val="7"/>
+          <w:numId w:val="4"/>
         </w:numPr>
-        <w:spacing w:before="0" w:after="30" w:line="259" w:lineRule="auto"/>
-        <w:ind w:hanging="359"/>
-      </w:pPr>
-      <w:r>
-        <w:t xml:space="preserve">User should be able to make a pin on the track </w:t>
+        <w:spacing w:line="240" w:lineRule="auto"/>
+        <w:ind w:firstLine="359"/>
+      </w:pPr>
+      <w:r>
+        <w:lastRenderedPageBreak/>
+        <w:t>Start Android Studio Project (</w:t>
+      </w:r>
+      <w:r>
+        <w:t>1 hour</w:t>
+      </w:r>
+      <w:r>
+        <w:t xml:space="preserve">) </w:t>
       </w:r>
     </w:p>
     <w:p>
       <w:pPr>
         <w:numPr>
           <w:ilvl w:val="1"/>
-          <w:numId w:val="7"/>
+          <w:numId w:val="4"/>
         </w:numPr>
-        <w:spacing w:before="0" w:after="30" w:line="259" w:lineRule="auto"/>
+        <w:spacing w:line="240" w:lineRule="auto"/>
+        <w:ind w:firstLine="359"/>
+      </w:pPr>
+      <w:r>
+        <w:t>Link Google Maps API (</w:t>
+      </w:r>
+      <w:r>
+        <w:t>1 hour</w:t>
+      </w:r>
+      <w:r>
+        <w:t xml:space="preserve">) </w:t>
+      </w:r>
+    </w:p>
+    <w:p>
+      <w:pPr>
+        <w:numPr>
+          <w:ilvl w:val="1"/>
+          <w:numId w:val="4"/>
+        </w:numPr>
+        <w:spacing w:line="240" w:lineRule="auto"/>
+        <w:ind w:firstLine="359"/>
+      </w:pPr>
+      <w:r>
+        <w:t xml:space="preserve">Generate Correct Permissions to Track Phone’s GPS (2 hours) </w:t>
+      </w:r>
+    </w:p>
+    <w:p>
+      <w:pPr>
+        <w:spacing w:line="240" w:lineRule="auto"/>
+        <w:ind w:left="1077"/>
+      </w:pPr>
+      <w:r>
+        <w:t xml:space="preserve">Estimated time: </w:t>
+      </w:r>
+      <w:r>
+        <w:t>4</w:t>
+      </w:r>
+      <w:r>
+        <w:t xml:space="preserve"> hours </w:t>
+      </w:r>
+    </w:p>
+    <w:p>
+      <w:pPr>
+        <w:numPr>
+          <w:ilvl w:val="0"/>
+          <w:numId w:val="4"/>
+        </w:numPr>
+        <w:spacing w:line="240" w:lineRule="auto"/>
         <w:ind w:hanging="359"/>
       </w:pPr>
       <w:r>
-        <w:t xml:space="preserve">Each pin refers to a comment. </w:t>
+        <w:t>As a user, I want to see a Google Map so that I can keep track of where I went throughout my day on the map.</w:t>
+      </w:r>
+      <w:r>
+        <w:t xml:space="preserve"> </w:t>
+      </w:r>
+      <w:r>
+        <w:t>(5</w:t>
+      </w:r>
+      <w:r>
+        <w:t xml:space="preserve">) </w:t>
+      </w:r>
+    </w:p>
+    <w:p>
+      <w:pPr>
+        <w:numPr>
+          <w:ilvl w:val="1"/>
+          <w:numId w:val="4"/>
+        </w:numPr>
+        <w:spacing w:line="240" w:lineRule="auto"/>
+        <w:ind w:firstLine="359"/>
+      </w:pPr>
+      <w:r>
+        <w:t>Load Google Maps API Activity into Android Project</w:t>
+      </w:r>
+      <w:r>
+        <w:t xml:space="preserve"> (</w:t>
+      </w:r>
+      <w:r>
+        <w:t>1 hour</w:t>
+      </w:r>
+      <w:r>
+        <w:t>)</w:t>
+      </w:r>
+    </w:p>
+    <w:p>
+      <w:pPr>
+        <w:numPr>
+          <w:ilvl w:val="1"/>
+          <w:numId w:val="4"/>
+        </w:numPr>
+        <w:spacing w:line="240" w:lineRule="auto"/>
+        <w:ind w:firstLine="359"/>
+      </w:pPr>
+      <w:r>
+        <w:t>Build into the Generated User Interface</w:t>
+      </w:r>
+      <w:r>
+        <w:t xml:space="preserve"> (</w:t>
+      </w:r>
+      <w:r>
+        <w:t>1 hour</w:t>
+      </w:r>
+      <w:r>
+        <w:t>)</w:t>
+      </w:r>
+    </w:p>
+    <w:p>
+      <w:pPr>
+        <w:numPr>
+          <w:ilvl w:val="1"/>
+          <w:numId w:val="4"/>
+        </w:numPr>
+        <w:spacing w:line="240" w:lineRule="auto"/>
+        <w:ind w:firstLine="359"/>
+      </w:pPr>
+      <w:r>
+        <w:t>Link Google Maps Functions to User Interface Actions</w:t>
+      </w:r>
+      <w:r>
+        <w:t xml:space="preserve"> (</w:t>
+      </w:r>
+      <w:r>
+        <w:t>3</w:t>
+      </w:r>
+      <w:r>
+        <w:t xml:space="preserve"> hours)</w:t>
+      </w:r>
+    </w:p>
+    <w:p>
+      <w:pPr>
+        <w:spacing w:line="240" w:lineRule="auto"/>
+        <w:ind w:left="1077"/>
+      </w:pPr>
+      <w:r>
+        <w:t xml:space="preserve">Estimated time: </w:t>
+      </w:r>
+      <w:r>
+        <w:t>5</w:t>
+      </w:r>
+      <w:r>
+        <w:t xml:space="preserve"> hours </w:t>
+      </w:r>
+    </w:p>
+    <w:p>
+      <w:pPr>
+        <w:numPr>
+          <w:ilvl w:val="0"/>
+          <w:numId w:val="4"/>
+        </w:numPr>
+        <w:spacing w:line="240" w:lineRule="auto"/>
+        <w:ind w:hanging="359"/>
+      </w:pPr>
+      <w:r>
+        <w:t>As an app manager, I want good documentation for every part of the SCRUM process so that I have a better understanding of what is going on. (3)</w:t>
+      </w:r>
+    </w:p>
+    <w:p>
+      <w:pPr>
+        <w:numPr>
+          <w:ilvl w:val="1"/>
+          <w:numId w:val="4"/>
+        </w:numPr>
+        <w:spacing w:line="240" w:lineRule="auto"/>
+        <w:ind w:firstLine="359"/>
+      </w:pPr>
+      <w:r>
+        <w:t>Create Template Documents for Each Part of SCRUM Process</w:t>
+      </w:r>
+      <w:r>
+        <w:t xml:space="preserve"> (</w:t>
+      </w:r>
+      <w:r>
+        <w:t>3</w:t>
+      </w:r>
+      <w:r>
+        <w:t xml:space="preserve"> hours)</w:t>
+      </w:r>
+    </w:p>
+    <w:p>
+      <w:pPr>
+        <w:numPr>
+          <w:ilvl w:val="1"/>
+          <w:numId w:val="4"/>
+        </w:numPr>
+        <w:spacing w:line="240" w:lineRule="auto"/>
+        <w:ind w:firstLine="359"/>
+      </w:pPr>
+      <w:r>
+        <w:t>Update Documents Continually as New Information is Available</w:t>
+      </w:r>
+      <w:r>
+        <w:t xml:space="preserve"> (</w:t>
+      </w:r>
+      <w:r>
+        <w:t>1</w:t>
+      </w:r>
+      <w:r>
+        <w:t xml:space="preserve"> hours)</w:t>
+      </w:r>
+    </w:p>
+    <w:p>
+      <w:pPr>
+        <w:spacing w:line="240" w:lineRule="auto"/>
+        <w:ind w:left="357" w:firstLine="720"/>
+      </w:pPr>
+      <w:r>
+        <w:t xml:space="preserve">Estimated time: </w:t>
+      </w:r>
+      <w:r>
+        <w:t>4</w:t>
+      </w:r>
+      <w:r>
+        <w:t xml:space="preserve"> hours</w:t>
+      </w:r>
+    </w:p>
+    <w:p>
+      <w:pPr>
+        <w:numPr>
+          <w:ilvl w:val="0"/>
+          <w:numId w:val="4"/>
+        </w:numPr>
+        <w:spacing w:line="240" w:lineRule="auto"/>
+        <w:ind w:hanging="359"/>
+        <w:rPr>
+          <w:rFonts w:ascii="Corbel" w:hAnsi="Corbel"/>
+        </w:rPr>
+      </w:pPr>
+      <w:r>
+        <w:t xml:space="preserve">As a user, I want to see the map and tracks intuitively so that I am not confused about what I am trying to do. </w:t>
+      </w:r>
+      <w:r>
+        <w:rPr>
+          <w:rFonts w:ascii="Corbel" w:hAnsi="Corbel"/>
+        </w:rPr>
+        <w:t>(5</w:t>
+      </w:r>
+      <w:r>
+        <w:rPr>
+          <w:rFonts w:ascii="Corbel" w:hAnsi="Corbel"/>
+        </w:rPr>
+        <w:t xml:space="preserve">) </w:t>
+      </w:r>
+    </w:p>
+    <w:p>
+      <w:pPr>
+        <w:numPr>
+          <w:ilvl w:val="1"/>
+          <w:numId w:val="4"/>
+        </w:numPr>
+        <w:spacing w:line="240" w:lineRule="auto"/>
+        <w:ind w:firstLine="359"/>
+      </w:pPr>
+      <w:r>
+        <w:t>Generate basic UI as discussed</w:t>
+      </w:r>
+      <w:r>
+        <w:t xml:space="preserve"> (</w:t>
+      </w:r>
+      <w:r>
+        <w:t>3</w:t>
+      </w:r>
+      <w:r>
+        <w:t xml:space="preserve"> hours)</w:t>
+      </w:r>
+    </w:p>
+    <w:p>
+      <w:pPr>
+        <w:numPr>
+          <w:ilvl w:val="1"/>
+          <w:numId w:val="4"/>
+        </w:numPr>
+        <w:spacing w:line="240" w:lineRule="auto"/>
+        <w:ind w:firstLine="359"/>
+        <w:rPr>
+          <w:rFonts w:ascii="Corbel" w:hAnsi="Corbel"/>
+        </w:rPr>
+      </w:pPr>
+      <w:r>
+        <w:t>Add button to go back to the previous day’s daily trac</w:t>
+      </w:r>
+      <w:r>
+        <w:t>k</w:t>
+      </w:r>
+      <w:r>
+        <w:rPr>
+          <w:rFonts w:ascii="Corbel" w:hAnsi="Corbel"/>
+        </w:rPr>
+        <w:t xml:space="preserve"> (1 hour</w:t>
+      </w:r>
+      <w:r>
+        <w:rPr>
+          <w:rFonts w:ascii="Corbel" w:hAnsi="Corbel"/>
+        </w:rPr>
+        <w:t>)</w:t>
+      </w:r>
+    </w:p>
+    <w:p>
+      <w:pPr>
+        <w:numPr>
+          <w:ilvl w:val="1"/>
+          <w:numId w:val="4"/>
+        </w:numPr>
+        <w:spacing w:line="240" w:lineRule="auto"/>
+        <w:ind w:firstLine="359"/>
+        <w:rPr>
+          <w:rFonts w:ascii="Corbel" w:hAnsi="Corbel"/>
+        </w:rPr>
+      </w:pPr>
+      <w:r>
+        <w:t>Add button to go to today’s daily track</w:t>
+      </w:r>
+      <w:r>
+        <w:rPr>
+          <w:rFonts w:ascii="Corbel" w:hAnsi="Corbel"/>
+        </w:rPr>
+        <w:t xml:space="preserve"> (</w:t>
+      </w:r>
+      <w:r>
+        <w:rPr>
+          <w:rFonts w:ascii="Corbel" w:hAnsi="Corbel"/>
+        </w:rPr>
+        <w:t>1 hour</w:t>
+      </w:r>
+      <w:r>
+        <w:rPr>
+          <w:rFonts w:ascii="Corbel" w:hAnsi="Corbel"/>
+        </w:rPr>
+        <w:t xml:space="preserve">) </w:t>
+      </w:r>
+    </w:p>
+    <w:p>
+      <w:pPr>
+        <w:spacing w:line="240" w:lineRule="auto"/>
+        <w:ind w:firstLine="718"/>
+        <w:rPr>
+          <w:rFonts w:ascii="Corbel" w:hAnsi="Corbel"/>
+        </w:rPr>
+      </w:pPr>
+      <w:r>
+        <w:rPr>
+          <w:rFonts w:ascii="Corbel" w:hAnsi="Corbel"/>
+        </w:rPr>
+        <w:t xml:space="preserve">Estimated time: </w:t>
+      </w:r>
+      <w:r>
+        <w:rPr>
+          <w:rFonts w:ascii="Corbel" w:hAnsi="Corbel"/>
+        </w:rPr>
+        <w:t>5</w:t>
+      </w:r>
+      <w:r>
+        <w:rPr>
+          <w:rFonts w:ascii="Corbel" w:hAnsi="Corbel"/>
+        </w:rPr>
+        <w:t xml:space="preserve"> hours</w:t>
+      </w:r>
+    </w:p>
+    <w:p>
+      <w:pPr>
+        <w:numPr>
+          <w:ilvl w:val="0"/>
+          <w:numId w:val="4"/>
+        </w:numPr>
+        <w:spacing w:line="240" w:lineRule="auto"/>
+        <w:ind w:hanging="359"/>
+        <w:rPr>
+          <w:rFonts w:ascii="Corbel" w:hAnsi="Corbel"/>
+        </w:rPr>
+      </w:pPr>
+      <w:r>
+        <w:t xml:space="preserve">As a user, I want to add comment to track so that I can record my feelings. </w:t>
+      </w:r>
+      <w:r>
+        <w:rPr>
+          <w:rFonts w:ascii="Corbel" w:hAnsi="Corbel"/>
+        </w:rPr>
+        <w:t>(8</w:t>
+      </w:r>
+      <w:r>
+        <w:rPr>
+          <w:rFonts w:ascii="Corbel" w:hAnsi="Corbel"/>
+        </w:rPr>
+        <w:t xml:space="preserve">) </w:t>
+      </w:r>
+    </w:p>
+    <w:p>
+      <w:pPr>
+        <w:numPr>
+          <w:ilvl w:val="1"/>
+          <w:numId w:val="4"/>
+        </w:numPr>
+        <w:spacing w:line="240" w:lineRule="auto"/>
+        <w:ind w:firstLine="359"/>
+      </w:pPr>
+      <w:r>
+        <w:t>User should be able to make a pin on the track</w:t>
+      </w:r>
+      <w:r>
+        <w:t xml:space="preserve"> (</w:t>
+      </w:r>
+      <w:r>
+        <w:t>3</w:t>
+      </w:r>
+      <w:r>
+        <w:t xml:space="preserve"> hours)</w:t>
+      </w:r>
+    </w:p>
+    <w:p>
+      <w:pPr>
+        <w:numPr>
+          <w:ilvl w:val="1"/>
+          <w:numId w:val="4"/>
+        </w:numPr>
+        <w:spacing w:line="240" w:lineRule="auto"/>
+        <w:ind w:firstLine="359"/>
+        <w:rPr>
+          <w:rFonts w:ascii="Corbel" w:hAnsi="Corbel"/>
+        </w:rPr>
+      </w:pPr>
+      <w:r>
+        <w:t>Each pin refers to a comment.</w:t>
+      </w:r>
+      <w:r>
+        <w:rPr>
+          <w:rFonts w:ascii="Corbel" w:hAnsi="Corbel"/>
+        </w:rPr>
+        <w:t xml:space="preserve"> (3</w:t>
+      </w:r>
+      <w:r>
+        <w:rPr>
+          <w:rFonts w:ascii="Corbel" w:hAnsi="Corbel"/>
+        </w:rPr>
+        <w:t xml:space="preserve"> hour</w:t>
+      </w:r>
+      <w:r>
+        <w:rPr>
+          <w:rFonts w:ascii="Corbel" w:hAnsi="Corbel"/>
+        </w:rPr>
+        <w:t>)</w:t>
+      </w:r>
+    </w:p>
+    <w:p>
+      <w:pPr>
+        <w:spacing w:line="240" w:lineRule="auto"/>
+        <w:ind w:firstLine="718"/>
+        <w:rPr>
+          <w:rFonts w:ascii="Corbel" w:hAnsi="Corbel"/>
+        </w:rPr>
+      </w:pPr>
+      <w:r>
+        <w:rPr>
+          <w:rFonts w:ascii="Corbel" w:hAnsi="Corbel"/>
+        </w:rPr>
+        <w:t xml:space="preserve">Estimated time: </w:t>
+      </w:r>
+      <w:r>
+        <w:rPr>
+          <w:rFonts w:ascii="Corbel" w:hAnsi="Corbel"/>
+        </w:rPr>
+        <w:t>6</w:t>
+      </w:r>
+      <w:r>
+        <w:rPr>
+          <w:rFonts w:ascii="Corbel" w:hAnsi="Corbel"/>
+        </w:rPr>
+        <w:t xml:space="preserve"> hours</w:t>
       </w:r>
     </w:p>
     <w:p>
@@ -488,10 +970,116 @@
         <w:pStyle w:val="Heading1"/>
       </w:pPr>
       <w:r>
-        <w:t>Tasks not completed this Sprint</w:t>
-      </w:r>
-    </w:p>
-    <w:p/>
+        <w:t xml:space="preserve">Tasks </w:t>
+      </w:r>
+      <w:r>
+        <w:t xml:space="preserve">not </w:t>
+      </w:r>
+      <w:r>
+        <w:t>Completed This Sprint</w:t>
+      </w:r>
+    </w:p>
+    <w:p>
+      <w:pPr>
+        <w:numPr>
+          <w:ilvl w:val="0"/>
+          <w:numId w:val="12"/>
+        </w:numPr>
+        <w:spacing w:line="240" w:lineRule="auto"/>
+        <w:ind w:hanging="359"/>
+      </w:pPr>
+      <w:r>
+        <w:t>As an app manager, I want to draw tracks on the map to provide the user with the ability to see a daily path of where they went throughout their day. (13)</w:t>
+      </w:r>
+      <w:r>
+        <w:t xml:space="preserve"> </w:t>
+      </w:r>
+    </w:p>
+    <w:p>
+      <w:pPr>
+        <w:numPr>
+          <w:ilvl w:val="1"/>
+          <w:numId w:val="12"/>
+        </w:numPr>
+        <w:spacing w:line="240" w:lineRule="auto"/>
+        <w:ind w:firstLine="359"/>
+      </w:pPr>
+      <w:r>
+        <w:t xml:space="preserve">Create </w:t>
+      </w:r>
+      <w:r>
+        <w:t>a T</w:t>
+      </w:r>
+      <w:r>
+        <w:t>emplate to save</w:t>
+      </w:r>
+      <w:r>
+        <w:t xml:space="preserve"> the GPS</w:t>
+      </w:r>
+      <w:r>
+        <w:t xml:space="preserve"> location and time spent there (</w:t>
+      </w:r>
+      <w:r>
+        <w:t>4</w:t>
+      </w:r>
+      <w:r>
+        <w:t xml:space="preserve"> hours)</w:t>
+      </w:r>
+    </w:p>
+    <w:p>
+      <w:pPr>
+        <w:numPr>
+          <w:ilvl w:val="1"/>
+          <w:numId w:val="12"/>
+        </w:numPr>
+        <w:spacing w:line="240" w:lineRule="auto"/>
+        <w:ind w:firstLine="359"/>
+      </w:pPr>
+      <w:r>
+        <w:lastRenderedPageBreak/>
+        <w:t>Automate</w:t>
+      </w:r>
+      <w:r>
+        <w:t xml:space="preserve"> how application keeps track of info throughout the day (</w:t>
+      </w:r>
+      <w:r>
+        <w:t>6</w:t>
+      </w:r>
+      <w:r>
+        <w:t xml:space="preserve"> hours)</w:t>
+      </w:r>
+    </w:p>
+    <w:p>
+      <w:pPr>
+        <w:numPr>
+          <w:ilvl w:val="1"/>
+          <w:numId w:val="12"/>
+        </w:numPr>
+        <w:spacing w:line="240" w:lineRule="auto"/>
+        <w:ind w:firstLine="359"/>
+      </w:pPr>
+      <w:r>
+        <w:t>The track color will gradually change as the time passes by</w:t>
+      </w:r>
+      <w:r>
+        <w:t xml:space="preserve"> (4 hours) </w:t>
+      </w:r>
+    </w:p>
+    <w:p>
+      <w:pPr>
+        <w:spacing w:line="240" w:lineRule="auto"/>
+        <w:ind w:left="1077"/>
+      </w:pPr>
+      <w:r>
+        <w:t xml:space="preserve">Estimated time: </w:t>
+      </w:r>
+      <w:r>
+        <w:t>14</w:t>
+      </w:r>
+      <w:r>
+        <w:t xml:space="preserve"> hours</w:t>
+      </w:r>
+    </w:p>
     <w:p>
       <w:pPr>
         <w:pStyle w:val="Heading1"/>
@@ -502,15 +1090,59 @@
     </w:p>
     <w:p>
       <w:pPr>
-        <w:spacing w:before="0" w:after="30" w:line="259" w:lineRule="auto"/>
-      </w:pPr>
-    </w:p>
-    <w:p>
-      <w:pPr>
-        <w:spacing w:before="0" w:after="30" w:line="259" w:lineRule="auto"/>
-      </w:pPr>
-      <w:bookmarkStart w:id="0" w:name="_GoBack"/>
-      <w:bookmarkEnd w:id="0"/>
+        <w:spacing w:after="30" w:line="240" w:lineRule="auto"/>
+      </w:pPr>
+      <w:r>
+        <w:t>Total</w:t>
+      </w:r>
+      <w:r>
+        <w:t xml:space="preserve"> User Stories Completed: 4</w:t>
+      </w:r>
+    </w:p>
+    <w:p>
+      <w:pPr>
+        <w:spacing w:before="0" w:after="30" w:line="240" w:lineRule="auto"/>
+      </w:pPr>
+      <w:r>
+        <w:t>Approx. User Stories per Day: 4/7 = 0.57 US/day</w:t>
+      </w:r>
+    </w:p>
+    <w:p>
+      <w:pPr>
+        <w:spacing w:before="0" w:after="30" w:line="240" w:lineRule="auto"/>
+      </w:pPr>
+      <w:r>
+        <w:t>Estimated Ideal Work Hours Completed:</w:t>
+      </w:r>
+      <w:r>
+        <w:t xml:space="preserve"> 24</w:t>
+      </w:r>
+    </w:p>
+    <w:p>
+      <w:pPr>
+        <w:spacing w:before="0" w:after="30" w:line="240" w:lineRule="auto"/>
+      </w:pPr>
+      <w:r>
+        <w:t>Approx. Ideal Work</w:t>
+      </w:r>
+      <w:r>
+        <w:t xml:space="preserve"> Hours</w:t>
+      </w:r>
+      <w:r>
+        <w:t xml:space="preserve"> per Day:</w:t>
+      </w:r>
+      <w:r>
+        <w:t xml:space="preserve"> 24</w:t>
+      </w:r>
+      <w:r>
+        <w:t>/7 =</w:t>
+      </w:r>
+      <w:r>
+        <w:t xml:space="preserve"> 3.43</w:t>
+      </w:r>
+      <w:r>
+        <w:t xml:space="preserve"> IWH/day</w:t>
+      </w:r>
     </w:p>
     <w:p>
       <w:pPr>
@@ -662,6 +1294,8 @@
           </wp:inline>
         </w:drawing>
       </w:r>
+      <w:bookmarkStart w:id="0" w:name="_GoBack"/>
+      <w:bookmarkEnd w:id="0"/>
     </w:p>
     <w:sectPr>
       <w:pgSz w:w="12240" w:h="15840"/>
@@ -833,93 +1467,7 @@
     </w:lvl>
   </w:abstractNum>
   <w:abstractNum w:abstractNumId="1" w15:restartNumberingAfterBreak="0">
-    <w:nsid w:val="1DF9086C"/>
-    <w:multiLevelType w:val="hybridMultilevel"/>
-    <w:tmpl w:val="7152D5E8"/>
-    <w:lvl w:ilvl="0" w:tplc="04090011">
-      <w:start w:val="1"/>
-      <w:numFmt w:val="decimal"/>
-      <w:lvlText w:val="%1)"/>
-      <w:lvlJc w:val="left"/>
-      <w:pPr>
-        <w:ind w:left="720" w:hanging="360"/>
-      </w:pPr>
-    </w:lvl>
-    <w:lvl w:ilvl="1" w:tplc="04090019" w:tentative="1">
-      <w:start w:val="1"/>
-      <w:numFmt w:val="lowerLetter"/>
-      <w:lvlText w:val="%2."/>
-      <w:lvlJc w:val="left"/>
-      <w:pPr>
-        <w:ind w:left="1440" w:hanging="360"/>
-      </w:pPr>
-    </w:lvl>
-    <w:lvl w:ilvl="2" w:tplc="0409001B" w:tentative="1">
-      <w:start w:val="1"/>
-      <w:numFmt w:val="lowerRoman"/>
-      <w:lvlText w:val="%3."/>
-      <w:lvlJc w:val="right"/>
-      <w:pPr>
-        <w:ind w:left="2160" w:hanging="180"/>
-      </w:pPr>
-    </w:lvl>
-    <w:lvl w:ilvl="3" w:tplc="0409000F" w:tentative="1">
-      <w:start w:val="1"/>
-      <w:numFmt w:val="decimal"/>
-      <w:lvlText w:val="%4."/>
-      <w:lvlJc w:val="left"/>
-      <w:pPr>
-        <w:ind w:left="2880" w:hanging="360"/>
-      </w:pPr>
-    </w:lvl>
-    <w:lvl w:ilvl="4" w:tplc="04090019" w:tentative="1">
-      <w:start w:val="1"/>
-      <w:numFmt w:val="lowerLetter"/>
-      <w:lvlText w:val="%5."/>
-      <w:lvlJc w:val="left"/>
-      <w:pPr>
-        <w:ind w:left="3600" w:hanging="360"/>
-      </w:pPr>
-    </w:lvl>
-    <w:lvl w:ilvl="5" w:tplc="0409001B" w:tentative="1">
-      <w:start w:val="1"/>
-      <w:numFmt w:val="lowerRoman"/>
-      <w:lvlText w:val="%6."/>
-      <w:lvlJc w:val="right"/>
-      <w:pPr>
-        <w:ind w:left="4320" w:hanging="180"/>
-      </w:pPr>
-    </w:lvl>
-    <w:lvl w:ilvl="6" w:tplc="0409000F" w:tentative="1">
-      <w:start w:val="1"/>
-      <w:numFmt w:val="decimal"/>
-      <w:lvlText w:val="%7."/>
-      <w:lvlJc w:val="left"/>
-      <w:pPr>
-        <w:ind w:left="5040" w:hanging="360"/>
-      </w:pPr>
-    </w:lvl>
-    <w:lvl w:ilvl="7" w:tplc="04090019" w:tentative="1">
-      <w:start w:val="1"/>
-      <w:numFmt w:val="lowerLetter"/>
-      <w:lvlText w:val="%8."/>
-      <w:lvlJc w:val="left"/>
-      <w:pPr>
-        <w:ind w:left="5760" w:hanging="360"/>
-      </w:pPr>
-    </w:lvl>
-    <w:lvl w:ilvl="8" w:tplc="0409001B" w:tentative="1">
-      <w:start w:val="1"/>
-      <w:numFmt w:val="lowerRoman"/>
-      <w:lvlText w:val="%9."/>
-      <w:lvlJc w:val="right"/>
-      <w:pPr>
-        <w:ind w:left="6480" w:hanging="180"/>
-      </w:pPr>
-    </w:lvl>
-  </w:abstractNum>
-  <w:abstractNum w:abstractNumId="2" w15:restartNumberingAfterBreak="0">
-    <w:nsid w:val="423D728A"/>
+    <w:nsid w:val="18411E37"/>
     <w:multiLevelType w:val="hybridMultilevel"/>
     <w:tmpl w:val="967CA4B4"/>
     <w:lvl w:ilvl="0" w:tplc="081430FE">
@@ -1130,10 +1678,10 @@
       </w:rPr>
     </w:lvl>
   </w:abstractNum>
-  <w:abstractNum w:abstractNumId="3" w15:restartNumberingAfterBreak="0">
-    <w:nsid w:val="548B32C0"/>
+  <w:abstractNum w:abstractNumId="2" w15:restartNumberingAfterBreak="0">
+    <w:nsid w:val="1DF9086C"/>
     <w:multiLevelType w:val="hybridMultilevel"/>
-    <w:tmpl w:val="535A2616"/>
+    <w:tmpl w:val="7152D5E8"/>
     <w:lvl w:ilvl="0" w:tplc="04090011">
       <w:start w:val="1"/>
       <w:numFmt w:val="decimal"/>
@@ -1216,97 +1764,347 @@
       </w:pPr>
     </w:lvl>
   </w:abstractNum>
+  <w:abstractNum w:abstractNumId="3" w15:restartNumberingAfterBreak="0">
+    <w:nsid w:val="347D4B0C"/>
+    <w:multiLevelType w:val="hybridMultilevel"/>
+    <w:tmpl w:val="BAEED708"/>
+    <w:lvl w:ilvl="0" w:tplc="04090001">
+      <w:start w:val="1"/>
+      <w:numFmt w:val="bullet"/>
+      <w:lvlText w:val=""/>
+      <w:lvlJc w:val="left"/>
+      <w:pPr>
+        <w:ind w:left="720" w:hanging="360"/>
+      </w:pPr>
+      <w:rPr>
+        <w:rFonts w:ascii="Symbol" w:hAnsi="Symbol" w:hint="default"/>
+      </w:rPr>
+    </w:lvl>
+    <w:lvl w:ilvl="1" w:tplc="04090003" w:tentative="1">
+      <w:start w:val="1"/>
+      <w:numFmt w:val="bullet"/>
+      <w:lvlText w:val="o"/>
+      <w:lvlJc w:val="left"/>
+      <w:pPr>
+        <w:ind w:left="1440" w:hanging="360"/>
+      </w:pPr>
+      <w:rPr>
+        <w:rFonts w:ascii="Courier New" w:hAnsi="Courier New" w:cs="Courier New" w:hint="default"/>
+      </w:rPr>
+    </w:lvl>
+    <w:lvl w:ilvl="2" w:tplc="04090005" w:tentative="1">
+      <w:start w:val="1"/>
+      <w:numFmt w:val="bullet"/>
+      <w:lvlText w:val=""/>
+      <w:lvlJc w:val="left"/>
+      <w:pPr>
+        <w:ind w:left="2160" w:hanging="360"/>
+      </w:pPr>
+      <w:rPr>
+        <w:rFonts w:ascii="Wingdings" w:hAnsi="Wingdings" w:hint="default"/>
+      </w:rPr>
+    </w:lvl>
+    <w:lvl w:ilvl="3" w:tplc="04090001" w:tentative="1">
+      <w:start w:val="1"/>
+      <w:numFmt w:val="bullet"/>
+      <w:lvlText w:val=""/>
+      <w:lvlJc w:val="left"/>
+      <w:pPr>
+        <w:ind w:left="2880" w:hanging="360"/>
+      </w:pPr>
+      <w:rPr>
+        <w:rFonts w:ascii="Symbol" w:hAnsi="Symbol" w:hint="default"/>
+      </w:rPr>
+    </w:lvl>
+    <w:lvl w:ilvl="4" w:tplc="04090003" w:tentative="1">
+      <w:start w:val="1"/>
+      <w:numFmt w:val="bullet"/>
+      <w:lvlText w:val="o"/>
+      <w:lvlJc w:val="left"/>
+      <w:pPr>
+        <w:ind w:left="3600" w:hanging="360"/>
+      </w:pPr>
+      <w:rPr>
+        <w:rFonts w:ascii="Courier New" w:hAnsi="Courier New" w:cs="Courier New" w:hint="default"/>
+      </w:rPr>
+    </w:lvl>
+    <w:lvl w:ilvl="5" w:tplc="04090005" w:tentative="1">
+      <w:start w:val="1"/>
+      <w:numFmt w:val="bullet"/>
+      <w:lvlText w:val=""/>
+      <w:lvlJc w:val="left"/>
+      <w:pPr>
+        <w:ind w:left="4320" w:hanging="360"/>
+      </w:pPr>
+      <w:rPr>
+        <w:rFonts w:ascii="Wingdings" w:hAnsi="Wingdings" w:hint="default"/>
+      </w:rPr>
+    </w:lvl>
+    <w:lvl w:ilvl="6" w:tplc="04090001" w:tentative="1">
+      <w:start w:val="1"/>
+      <w:numFmt w:val="bullet"/>
+      <w:lvlText w:val=""/>
+      <w:lvlJc w:val="left"/>
+      <w:pPr>
+        <w:ind w:left="5040" w:hanging="360"/>
+      </w:pPr>
+      <w:rPr>
+        <w:rFonts w:ascii="Symbol" w:hAnsi="Symbol" w:hint="default"/>
+      </w:rPr>
+    </w:lvl>
+    <w:lvl w:ilvl="7" w:tplc="04090003" w:tentative="1">
+      <w:start w:val="1"/>
+      <w:numFmt w:val="bullet"/>
+      <w:lvlText w:val="o"/>
+      <w:lvlJc w:val="left"/>
+      <w:pPr>
+        <w:ind w:left="5760" w:hanging="360"/>
+      </w:pPr>
+      <w:rPr>
+        <w:rFonts w:ascii="Courier New" w:hAnsi="Courier New" w:cs="Courier New" w:hint="default"/>
+      </w:rPr>
+    </w:lvl>
+    <w:lvl w:ilvl="8" w:tplc="04090005" w:tentative="1">
+      <w:start w:val="1"/>
+      <w:numFmt w:val="bullet"/>
+      <w:lvlText w:val=""/>
+      <w:lvlJc w:val="left"/>
+      <w:pPr>
+        <w:ind w:left="6480" w:hanging="360"/>
+      </w:pPr>
+      <w:rPr>
+        <w:rFonts w:ascii="Wingdings" w:hAnsi="Wingdings" w:hint="default"/>
+      </w:rPr>
+    </w:lvl>
+  </w:abstractNum>
   <w:abstractNum w:abstractNumId="4" w15:restartNumberingAfterBreak="0">
-    <w:nsid w:val="549B76E6"/>
+    <w:nsid w:val="39CC7602"/>
     <w:multiLevelType w:val="hybridMultilevel"/>
-    <w:tmpl w:val="1D409D14"/>
-    <w:lvl w:ilvl="0" w:tplc="04090011">
-      <w:start w:val="1"/>
-      <w:numFmt w:val="decimal"/>
-      <w:lvlText w:val="%1)"/>
+    <w:tmpl w:val="EB327750"/>
+    <w:lvl w:ilvl="0" w:tplc="04090001">
+      <w:start w:val="1"/>
+      <w:numFmt w:val="bullet"/>
+      <w:lvlText w:val=""/>
       <w:lvlJc w:val="left"/>
       <w:pPr>
         <w:ind w:left="720" w:hanging="360"/>
       </w:pPr>
       <w:rPr>
-        <w:rFonts w:hint="default"/>
-      </w:rPr>
-    </w:lvl>
-    <w:lvl w:ilvl="1" w:tplc="04090019" w:tentative="1">
-      <w:start w:val="1"/>
-      <w:numFmt w:val="lowerLetter"/>
-      <w:lvlText w:val="%2."/>
+        <w:rFonts w:ascii="Symbol" w:hAnsi="Symbol" w:hint="default"/>
+      </w:rPr>
+    </w:lvl>
+    <w:lvl w:ilvl="1" w:tplc="04090003">
+      <w:start w:val="1"/>
+      <w:numFmt w:val="bullet"/>
+      <w:lvlText w:val="o"/>
       <w:lvlJc w:val="left"/>
       <w:pPr>
         <w:ind w:left="1440" w:hanging="360"/>
       </w:pPr>
-    </w:lvl>
-    <w:lvl w:ilvl="2" w:tplc="0409001B" w:tentative="1">
-      <w:start w:val="1"/>
-      <w:numFmt w:val="lowerRoman"/>
-      <w:lvlText w:val="%3."/>
-      <w:lvlJc w:val="right"/>
-      <w:pPr>
-        <w:ind w:left="2160" w:hanging="180"/>
-      </w:pPr>
-    </w:lvl>
-    <w:lvl w:ilvl="3" w:tplc="0409000F" w:tentative="1">
-      <w:start w:val="1"/>
-      <w:numFmt w:val="decimal"/>
-      <w:lvlText w:val="%4."/>
+      <w:rPr>
+        <w:rFonts w:ascii="Courier New" w:hAnsi="Courier New" w:cs="Courier New" w:hint="default"/>
+      </w:rPr>
+    </w:lvl>
+    <w:lvl w:ilvl="2" w:tplc="04090005" w:tentative="1">
+      <w:start w:val="1"/>
+      <w:numFmt w:val="bullet"/>
+      <w:lvlText w:val=""/>
+      <w:lvlJc w:val="left"/>
+      <w:pPr>
+        <w:ind w:left="2160" w:hanging="360"/>
+      </w:pPr>
+      <w:rPr>
+        <w:rFonts w:ascii="Wingdings" w:hAnsi="Wingdings" w:hint="default"/>
+      </w:rPr>
+    </w:lvl>
+    <w:lvl w:ilvl="3" w:tplc="04090001" w:tentative="1">
+      <w:start w:val="1"/>
+      <w:numFmt w:val="bullet"/>
+      <w:lvlText w:val=""/>
       <w:lvlJc w:val="left"/>
       <w:pPr>
         <w:ind w:left="2880" w:hanging="360"/>
       </w:pPr>
-    </w:lvl>
-    <w:lvl w:ilvl="4" w:tplc="04090019" w:tentative="1">
-      <w:start w:val="1"/>
-      <w:numFmt w:val="lowerLetter"/>
-      <w:lvlText w:val="%5."/>
+      <w:rPr>
+        <w:rFonts w:ascii="Symbol" w:hAnsi="Symbol" w:hint="default"/>
+      </w:rPr>
+    </w:lvl>
+    <w:lvl w:ilvl="4" w:tplc="04090003" w:tentative="1">
+      <w:start w:val="1"/>
+      <w:numFmt w:val="bullet"/>
+      <w:lvlText w:val="o"/>
       <w:lvlJc w:val="left"/>
       <w:pPr>
         <w:ind w:left="3600" w:hanging="360"/>
       </w:pPr>
-    </w:lvl>
-    <w:lvl w:ilvl="5" w:tplc="0409001B" w:tentative="1">
-      <w:start w:val="1"/>
-      <w:numFmt w:val="lowerRoman"/>
-      <w:lvlText w:val="%6."/>
-      <w:lvlJc w:val="right"/>
-      <w:pPr>
-        <w:ind w:left="4320" w:hanging="180"/>
-      </w:pPr>
-    </w:lvl>
-    <w:lvl w:ilvl="6" w:tplc="0409000F" w:tentative="1">
-      <w:start w:val="1"/>
-      <w:numFmt w:val="decimal"/>
-      <w:lvlText w:val="%7."/>
+      <w:rPr>
+        <w:rFonts w:ascii="Courier New" w:hAnsi="Courier New" w:cs="Courier New" w:hint="default"/>
+      </w:rPr>
+    </w:lvl>
+    <w:lvl w:ilvl="5" w:tplc="04090005" w:tentative="1">
+      <w:start w:val="1"/>
+      <w:numFmt w:val="bullet"/>
+      <w:lvlText w:val=""/>
+      <w:lvlJc w:val="left"/>
+      <w:pPr>
+        <w:ind w:left="4320" w:hanging="360"/>
+      </w:pPr>
+      <w:rPr>
+        <w:rFonts w:ascii="Wingdings" w:hAnsi="Wingdings" w:hint="default"/>
+      </w:rPr>
+    </w:lvl>
+    <w:lvl w:ilvl="6" w:tplc="04090001" w:tentative="1">
+      <w:start w:val="1"/>
+      <w:numFmt w:val="bullet"/>
+      <w:lvlText w:val=""/>
       <w:lvlJc w:val="left"/>
       <w:pPr>
         <w:ind w:left="5040" w:hanging="360"/>
       </w:pPr>
-    </w:lvl>
-    <w:lvl w:ilvl="7" w:tplc="04090019" w:tentative="1">
-      <w:start w:val="1"/>
-      <w:numFmt w:val="lowerLetter"/>
-      <w:lvlText w:val="%8."/>
+      <w:rPr>
+        <w:rFonts w:ascii="Symbol" w:hAnsi="Symbol" w:hint="default"/>
+      </w:rPr>
+    </w:lvl>
+    <w:lvl w:ilvl="7" w:tplc="04090003" w:tentative="1">
+      <w:start w:val="1"/>
+      <w:numFmt w:val="bullet"/>
+      <w:lvlText w:val="o"/>
       <w:lvlJc w:val="left"/>
       <w:pPr>
         <w:ind w:left="5760" w:hanging="360"/>
       </w:pPr>
-    </w:lvl>
-    <w:lvl w:ilvl="8" w:tplc="0409001B" w:tentative="1">
-      <w:start w:val="1"/>
-      <w:numFmt w:val="lowerRoman"/>
-      <w:lvlText w:val="%9."/>
-      <w:lvlJc w:val="right"/>
-      <w:pPr>
-        <w:ind w:left="6480" w:hanging="180"/>
-      </w:pPr>
+      <w:rPr>
+        <w:rFonts w:ascii="Courier New" w:hAnsi="Courier New" w:cs="Courier New" w:hint="default"/>
+      </w:rPr>
+    </w:lvl>
+    <w:lvl w:ilvl="8" w:tplc="04090005" w:tentative="1">
+      <w:start w:val="1"/>
+      <w:numFmt w:val="bullet"/>
+      <w:lvlText w:val=""/>
+      <w:lvlJc w:val="left"/>
+      <w:pPr>
+        <w:ind w:left="6480" w:hanging="360"/>
+      </w:pPr>
+      <w:rPr>
+        <w:rFonts w:ascii="Wingdings" w:hAnsi="Wingdings" w:hint="default"/>
+      </w:rPr>
     </w:lvl>
   </w:abstractNum>
   <w:abstractNum w:abstractNumId="5" w15:restartNumberingAfterBreak="0">
-    <w:nsid w:val="64305428"/>
+    <w:nsid w:val="40106FE4"/>
+    <w:multiLevelType w:val="hybridMultilevel"/>
+    <w:tmpl w:val="914EEFF0"/>
+    <w:lvl w:ilvl="0" w:tplc="04090001">
+      <w:start w:val="1"/>
+      <w:numFmt w:val="bullet"/>
+      <w:lvlText w:val=""/>
+      <w:lvlJc w:val="left"/>
+      <w:pPr>
+        <w:ind w:left="720" w:hanging="360"/>
+      </w:pPr>
+      <w:rPr>
+        <w:rFonts w:ascii="Symbol" w:hAnsi="Symbol" w:hint="default"/>
+      </w:rPr>
+    </w:lvl>
+    <w:lvl w:ilvl="1" w:tplc="04090003" w:tentative="1">
+      <w:start w:val="1"/>
+      <w:numFmt w:val="bullet"/>
+      <w:lvlText w:val="o"/>
+      <w:lvlJc w:val="left"/>
+      <w:pPr>
+        <w:ind w:left="1440" w:hanging="360"/>
+      </w:pPr>
+      <w:rPr>
+        <w:rFonts w:ascii="Courier New" w:hAnsi="Courier New" w:cs="Courier New" w:hint="default"/>
+      </w:rPr>
+    </w:lvl>
+    <w:lvl w:ilvl="2" w:tplc="04090005" w:tentative="1">
+      <w:start w:val="1"/>
+      <w:numFmt w:val="bullet"/>
+      <w:lvlText w:val=""/>
+      <w:lvlJc w:val="left"/>
+      <w:pPr>
+        <w:ind w:left="2160" w:hanging="360"/>
+      </w:pPr>
+      <w:rPr>
+        <w:rFonts w:ascii="Wingdings" w:hAnsi="Wingdings" w:hint="default"/>
+      </w:rPr>
+    </w:lvl>
+    <w:lvl w:ilvl="3" w:tplc="04090001" w:tentative="1">
+      <w:start w:val="1"/>
+      <w:numFmt w:val="bullet"/>
+      <w:lvlText w:val=""/>
+      <w:lvlJc w:val="left"/>
+      <w:pPr>
+        <w:ind w:left="2880" w:hanging="360"/>
+      </w:pPr>
+      <w:rPr>
+        <w:rFonts w:ascii="Symbol" w:hAnsi="Symbol" w:hint="default"/>
+      </w:rPr>
+    </w:lvl>
+    <w:lvl w:ilvl="4" w:tplc="04090003" w:tentative="1">
+      <w:start w:val="1"/>
+      <w:numFmt w:val="bullet"/>
+      <w:lvlText w:val="o"/>
+      <w:lvlJc w:val="left"/>
+      <w:pPr>
+        <w:ind w:left="3600" w:hanging="360"/>
+      </w:pPr>
+      <w:rPr>
+        <w:rFonts w:ascii="Courier New" w:hAnsi="Courier New" w:cs="Courier New" w:hint="default"/>
+      </w:rPr>
+    </w:lvl>
+    <w:lvl w:ilvl="5" w:tplc="04090005" w:tentative="1">
+      <w:start w:val="1"/>
+      <w:numFmt w:val="bullet"/>
+      <w:lvlText w:val=""/>
+      <w:lvlJc w:val="left"/>
+      <w:pPr>
+        <w:ind w:left="4320" w:hanging="360"/>
+      </w:pPr>
+      <w:rPr>
+        <w:rFonts w:ascii="Wingdings" w:hAnsi="Wingdings" w:hint="default"/>
+      </w:rPr>
+    </w:lvl>
+    <w:lvl w:ilvl="6" w:tplc="04090001" w:tentative="1">
+      <w:start w:val="1"/>
+      <w:numFmt w:val="bullet"/>
+      <w:lvlText w:val=""/>
+      <w:lvlJc w:val="left"/>
+      <w:pPr>
+        <w:ind w:left="5040" w:hanging="360"/>
+      </w:pPr>
+      <w:rPr>
+        <w:rFonts w:ascii="Symbol" w:hAnsi="Symbol" w:hint="default"/>
+      </w:rPr>
+    </w:lvl>
+    <w:lvl w:ilvl="7" w:tplc="04090003" w:tentative="1">
+      <w:start w:val="1"/>
+      <w:numFmt w:val="bullet"/>
+      <w:lvlText w:val="o"/>
+      <w:lvlJc w:val="left"/>
+      <w:pPr>
+        <w:ind w:left="5760" w:hanging="360"/>
+      </w:pPr>
+      <w:rPr>
+        <w:rFonts w:ascii="Courier New" w:hAnsi="Courier New" w:cs="Courier New" w:hint="default"/>
+      </w:rPr>
+    </w:lvl>
+    <w:lvl w:ilvl="8" w:tplc="04090005" w:tentative="1">
+      <w:start w:val="1"/>
+      <w:numFmt w:val="bullet"/>
+      <w:lvlText w:val=""/>
+      <w:lvlJc w:val="left"/>
+      <w:pPr>
+        <w:ind w:left="6480" w:hanging="360"/>
+      </w:pPr>
+      <w:rPr>
+        <w:rFonts w:ascii="Wingdings" w:hAnsi="Wingdings" w:hint="default"/>
+      </w:rPr>
+    </w:lvl>
+  </w:abstractNum>
+  <w:abstractNum w:abstractNumId="6" w15:restartNumberingAfterBreak="0">
+    <w:nsid w:val="423D728A"/>
     <w:multiLevelType w:val="hybridMultilevel"/>
     <w:tmpl w:val="967CA4B4"/>
     <w:lvl w:ilvl="0" w:tplc="081430FE">
@@ -1517,30 +2315,18 @@
       </w:rPr>
     </w:lvl>
   </w:abstractNum>
-  <w:abstractNum w:abstractNumId="6" w15:restartNumberingAfterBreak="0">
-    <w:nsid w:val="6A1745B9"/>
+  <w:abstractNum w:abstractNumId="7" w15:restartNumberingAfterBreak="0">
+    <w:nsid w:val="548B32C0"/>
     <w:multiLevelType w:val="hybridMultilevel"/>
-    <w:tmpl w:val="2A545AC4"/>
-    <w:lvl w:ilvl="0" w:tplc="3848AEEC">
-      <w:start w:val="5"/>
+    <w:tmpl w:val="535A2616"/>
+    <w:lvl w:ilvl="0" w:tplc="04090011">
+      <w:start w:val="1"/>
       <w:numFmt w:val="decimal"/>
-      <w:lvlText w:val="%1."/>
-      <w:lvlJc w:val="left"/>
-      <w:pPr>
-        <w:ind w:left="360" w:firstLine="0"/>
-      </w:pPr>
-      <w:rPr>
-        <w:rFonts w:ascii="Arial" w:eastAsia="Arial" w:hAnsi="Arial" w:cs="Arial" w:hint="default"/>
-        <w:b w:val="0"/>
-        <w:i w:val="0"/>
-        <w:strike w:val="0"/>
-        <w:dstrike w:val="0"/>
-        <w:color w:val="000000"/>
-        <w:sz w:val="22"/>
-        <w:szCs w:val="22"/>
-        <w:u w:val="none" w:color="000000"/>
-        <w:vertAlign w:val="baseline"/>
-      </w:rPr>
+      <w:lvlText w:val="%1)"/>
+      <w:lvlJc w:val="left"/>
+      <w:pPr>
+        <w:ind w:left="720" w:hanging="360"/>
+      </w:pPr>
     </w:lvl>
     <w:lvl w:ilvl="1" w:tplc="04090019" w:tentative="1">
       <w:start w:val="1"/>
@@ -1548,7 +2334,7 @@
       <w:lvlText w:val="%2."/>
       <w:lvlJc w:val="left"/>
       <w:pPr>
-        <w:ind w:left="1082" w:hanging="360"/>
+        <w:ind w:left="1440" w:hanging="360"/>
       </w:pPr>
     </w:lvl>
     <w:lvl w:ilvl="2" w:tplc="0409001B" w:tentative="1">
@@ -1557,7 +2343,7 @@
       <w:lvlText w:val="%3."/>
       <w:lvlJc w:val="right"/>
       <w:pPr>
-        <w:ind w:left="1802" w:hanging="180"/>
+        <w:ind w:left="2160" w:hanging="180"/>
       </w:pPr>
     </w:lvl>
     <w:lvl w:ilvl="3" w:tplc="0409000F" w:tentative="1">
@@ -1566,7 +2352,7 @@
       <w:lvlText w:val="%4."/>
       <w:lvlJc w:val="left"/>
       <w:pPr>
-        <w:ind w:left="2522" w:hanging="360"/>
+        <w:ind w:left="2880" w:hanging="360"/>
       </w:pPr>
     </w:lvl>
     <w:lvl w:ilvl="4" w:tplc="04090019" w:tentative="1">
@@ -1575,7 +2361,7 @@
       <w:lvlText w:val="%5."/>
       <w:lvlJc w:val="left"/>
       <w:pPr>
-        <w:ind w:left="3242" w:hanging="360"/>
+        <w:ind w:left="3600" w:hanging="360"/>
       </w:pPr>
     </w:lvl>
     <w:lvl w:ilvl="5" w:tplc="0409001B" w:tentative="1">
@@ -1584,7 +2370,7 @@
       <w:lvlText w:val="%6."/>
       <w:lvlJc w:val="right"/>
       <w:pPr>
-        <w:ind w:left="3962" w:hanging="180"/>
+        <w:ind w:left="4320" w:hanging="180"/>
       </w:pPr>
     </w:lvl>
     <w:lvl w:ilvl="6" w:tplc="0409000F" w:tentative="1">
@@ -1593,7 +2379,7 @@
       <w:lvlText w:val="%7."/>
       <w:lvlJc w:val="left"/>
       <w:pPr>
-        <w:ind w:left="4682" w:hanging="360"/>
+        <w:ind w:left="5040" w:hanging="360"/>
       </w:pPr>
     </w:lvl>
     <w:lvl w:ilvl="7" w:tplc="04090019" w:tentative="1">
@@ -1602,7 +2388,7 @@
       <w:lvlText w:val="%8."/>
       <w:lvlJc w:val="left"/>
       <w:pPr>
-        <w:ind w:left="5402" w:hanging="360"/>
+        <w:ind w:left="5760" w:hanging="360"/>
       </w:pPr>
     </w:lvl>
     <w:lvl w:ilvl="8" w:tplc="0409001B" w:tentative="1">
@@ -1611,15 +2397,104 @@
       <w:lvlText w:val="%9."/>
       <w:lvlJc w:val="right"/>
       <w:pPr>
-        <w:ind w:left="6122" w:hanging="180"/>
+        <w:ind w:left="6480" w:hanging="180"/>
       </w:pPr>
     </w:lvl>
   </w:abstractNum>
-  <w:abstractNum w:abstractNumId="7" w15:restartNumberingAfterBreak="0">
-    <w:nsid w:val="7B1528C8"/>
+  <w:abstractNum w:abstractNumId="8" w15:restartNumberingAfterBreak="0">
+    <w:nsid w:val="549B76E6"/>
     <w:multiLevelType w:val="hybridMultilevel"/>
-    <w:tmpl w:val="5F8E4C46"/>
-    <w:lvl w:ilvl="0" w:tplc="88F476F6">
+    <w:tmpl w:val="1D409D14"/>
+    <w:lvl w:ilvl="0" w:tplc="04090011">
+      <w:start w:val="1"/>
+      <w:numFmt w:val="decimal"/>
+      <w:lvlText w:val="%1)"/>
+      <w:lvlJc w:val="left"/>
+      <w:pPr>
+        <w:ind w:left="720" w:hanging="360"/>
+      </w:pPr>
+      <w:rPr>
+        <w:rFonts w:hint="default"/>
+      </w:rPr>
+    </w:lvl>
+    <w:lvl w:ilvl="1" w:tplc="04090019" w:tentative="1">
+      <w:start w:val="1"/>
+      <w:numFmt w:val="lowerLetter"/>
+      <w:lvlText w:val="%2."/>
+      <w:lvlJc w:val="left"/>
+      <w:pPr>
+        <w:ind w:left="1440" w:hanging="360"/>
+      </w:pPr>
+    </w:lvl>
+    <w:lvl w:ilvl="2" w:tplc="0409001B" w:tentative="1">
+      <w:start w:val="1"/>
+      <w:numFmt w:val="lowerRoman"/>
+      <w:lvlText w:val="%3."/>
+      <w:lvlJc w:val="right"/>
+      <w:pPr>
+        <w:ind w:left="2160" w:hanging="180"/>
+      </w:pPr>
+    </w:lvl>
+    <w:lvl w:ilvl="3" w:tplc="0409000F" w:tentative="1">
+      <w:start w:val="1"/>
+      <w:numFmt w:val="decimal"/>
+      <w:lvlText w:val="%4."/>
+      <w:lvlJc w:val="left"/>
+      <w:pPr>
+        <w:ind w:left="2880" w:hanging="360"/>
+      </w:pPr>
+    </w:lvl>
+    <w:lvl w:ilvl="4" w:tplc="04090019" w:tentative="1">
+      <w:start w:val="1"/>
+      <w:numFmt w:val="lowerLetter"/>
+      <w:lvlText w:val="%5."/>
+      <w:lvlJc w:val="left"/>
+      <w:pPr>
+        <w:ind w:left="3600" w:hanging="360"/>
+      </w:pPr>
+    </w:lvl>
+    <w:lvl w:ilvl="5" w:tplc="0409001B" w:tentative="1">
+      <w:start w:val="1"/>
+      <w:numFmt w:val="lowerRoman"/>
+      <w:lvlText w:val="%6."/>
+      <w:lvlJc w:val="right"/>
+      <w:pPr>
+        <w:ind w:left="4320" w:hanging="180"/>
+      </w:pPr>
+    </w:lvl>
+    <w:lvl w:ilvl="6" w:tplc="0409000F" w:tentative="1">
+      <w:start w:val="1"/>
+      <w:numFmt w:val="decimal"/>
+      <w:lvlText w:val="%7."/>
+      <w:lvlJc w:val="left"/>
+      <w:pPr>
+        <w:ind w:left="5040" w:hanging="360"/>
+      </w:pPr>
+    </w:lvl>
+    <w:lvl w:ilvl="7" w:tplc="04090019" w:tentative="1">
+      <w:start w:val="1"/>
+      <w:numFmt w:val="lowerLetter"/>
+      <w:lvlText w:val="%8."/>
+      <w:lvlJc w:val="left"/>
+      <w:pPr>
+        <w:ind w:left="5760" w:hanging="360"/>
+      </w:pPr>
+    </w:lvl>
+    <w:lvl w:ilvl="8" w:tplc="0409001B" w:tentative="1">
+      <w:start w:val="1"/>
+      <w:numFmt w:val="lowerRoman"/>
+      <w:lvlText w:val="%9."/>
+      <w:lvlJc w:val="right"/>
+      <w:pPr>
+        <w:ind w:left="6480" w:hanging="180"/>
+      </w:pPr>
+    </w:lvl>
+  </w:abstractNum>
+  <w:abstractNum w:abstractNumId="9" w15:restartNumberingAfterBreak="0">
+    <w:nsid w:val="64305428"/>
+    <w:multiLevelType w:val="hybridMultilevel"/>
+    <w:tmpl w:val="967CA4B4"/>
+    <w:lvl w:ilvl="0" w:tplc="081430FE">
       <w:start w:val="1"/>
       <w:numFmt w:val="decimal"/>
       <w:lvlText w:val="%1."/>
@@ -1642,13 +2517,13 @@
         <w:vertAlign w:val="baseline"/>
       </w:rPr>
     </w:lvl>
-    <w:lvl w:ilvl="1" w:tplc="2512915C">
+    <w:lvl w:ilvl="1" w:tplc="FC108580">
       <w:start w:val="1"/>
       <w:numFmt w:val="lowerLetter"/>
       <w:lvlText w:val="%2."/>
       <w:lvlJc w:val="left"/>
       <w:pPr>
-        <w:ind w:left="1421"/>
+        <w:ind w:left="1077"/>
       </w:pPr>
       <w:rPr>
         <w:rFonts w:ascii="Arial" w:eastAsia="Arial" w:hAnsi="Arial" w:cs="Arial"/>
@@ -1665,7 +2540,7 @@
         <w:vertAlign w:val="baseline"/>
       </w:rPr>
     </w:lvl>
-    <w:lvl w:ilvl="2" w:tplc="DF2C5B28">
+    <w:lvl w:ilvl="2" w:tplc="E5E06810">
       <w:start w:val="1"/>
       <w:numFmt w:val="lowerRoman"/>
       <w:lvlText w:val="%3"/>
@@ -1688,7 +2563,7 @@
         <w:vertAlign w:val="baseline"/>
       </w:rPr>
     </w:lvl>
-    <w:lvl w:ilvl="3" w:tplc="9A425AA0">
+    <w:lvl w:ilvl="3" w:tplc="97E4964C">
       <w:start w:val="1"/>
       <w:numFmt w:val="decimal"/>
       <w:lvlText w:val="%4"/>
@@ -1711,7 +2586,7 @@
         <w:vertAlign w:val="baseline"/>
       </w:rPr>
     </w:lvl>
-    <w:lvl w:ilvl="4" w:tplc="2FB20FB6">
+    <w:lvl w:ilvl="4" w:tplc="8D5205F0">
       <w:start w:val="1"/>
       <w:numFmt w:val="lowerLetter"/>
       <w:lvlText w:val="%5"/>
@@ -1734,7 +2609,7 @@
         <w:vertAlign w:val="baseline"/>
       </w:rPr>
     </w:lvl>
-    <w:lvl w:ilvl="5" w:tplc="2D545098">
+    <w:lvl w:ilvl="5" w:tplc="245AE2DA">
       <w:start w:val="1"/>
       <w:numFmt w:val="lowerRoman"/>
       <w:lvlText w:val="%6"/>
@@ -1757,7 +2632,7 @@
         <w:vertAlign w:val="baseline"/>
       </w:rPr>
     </w:lvl>
-    <w:lvl w:ilvl="6" w:tplc="3266B8C4">
+    <w:lvl w:ilvl="6" w:tplc="6930F0C2">
       <w:start w:val="1"/>
       <w:numFmt w:val="decimal"/>
       <w:lvlText w:val="%7"/>
@@ -1780,7 +2655,7 @@
         <w:vertAlign w:val="baseline"/>
       </w:rPr>
     </w:lvl>
-    <w:lvl w:ilvl="7" w:tplc="B540F46E">
+    <w:lvl w:ilvl="7" w:tplc="E2B008DE">
       <w:start w:val="1"/>
       <w:numFmt w:val="lowerLetter"/>
       <w:lvlText w:val="%8"/>
@@ -1803,7 +2678,7 @@
         <w:vertAlign w:val="baseline"/>
       </w:rPr>
     </w:lvl>
-    <w:lvl w:ilvl="8" w:tplc="D2C45856">
+    <w:lvl w:ilvl="8" w:tplc="9DF42CEA">
       <w:start w:val="1"/>
       <w:numFmt w:val="lowerRoman"/>
       <w:lvlText w:val="%9"/>
@@ -1827,29 +2702,351 @@
       </w:rPr>
     </w:lvl>
   </w:abstractNum>
+  <w:abstractNum w:abstractNumId="10" w15:restartNumberingAfterBreak="0">
+    <w:nsid w:val="6A1745B9"/>
+    <w:multiLevelType w:val="hybridMultilevel"/>
+    <w:tmpl w:val="2A545AC4"/>
+    <w:lvl w:ilvl="0" w:tplc="3848AEEC">
+      <w:start w:val="5"/>
+      <w:numFmt w:val="decimal"/>
+      <w:lvlText w:val="%1."/>
+      <w:lvlJc w:val="left"/>
+      <w:pPr>
+        <w:ind w:left="360" w:firstLine="0"/>
+      </w:pPr>
+      <w:rPr>
+        <w:rFonts w:ascii="Arial" w:eastAsia="Arial" w:hAnsi="Arial" w:cs="Arial" w:hint="default"/>
+        <w:b w:val="0"/>
+        <w:i w:val="0"/>
+        <w:strike w:val="0"/>
+        <w:dstrike w:val="0"/>
+        <w:color w:val="000000"/>
+        <w:sz w:val="22"/>
+        <w:szCs w:val="22"/>
+        <w:u w:val="none" w:color="000000"/>
+        <w:vertAlign w:val="baseline"/>
+      </w:rPr>
+    </w:lvl>
+    <w:lvl w:ilvl="1" w:tplc="04090019" w:tentative="1">
+      <w:start w:val="1"/>
+      <w:numFmt w:val="lowerLetter"/>
+      <w:lvlText w:val="%2."/>
+      <w:lvlJc w:val="left"/>
+      <w:pPr>
+        <w:ind w:left="1082" w:hanging="360"/>
+      </w:pPr>
+    </w:lvl>
+    <w:lvl w:ilvl="2" w:tplc="0409001B" w:tentative="1">
+      <w:start w:val="1"/>
+      <w:numFmt w:val="lowerRoman"/>
+      <w:lvlText w:val="%3."/>
+      <w:lvlJc w:val="right"/>
+      <w:pPr>
+        <w:ind w:left="1802" w:hanging="180"/>
+      </w:pPr>
+    </w:lvl>
+    <w:lvl w:ilvl="3" w:tplc="0409000F" w:tentative="1">
+      <w:start w:val="1"/>
+      <w:numFmt w:val="decimal"/>
+      <w:lvlText w:val="%4."/>
+      <w:lvlJc w:val="left"/>
+      <w:pPr>
+        <w:ind w:left="2522" w:hanging="360"/>
+      </w:pPr>
+    </w:lvl>
+    <w:lvl w:ilvl="4" w:tplc="04090019" w:tentative="1">
+      <w:start w:val="1"/>
+      <w:numFmt w:val="lowerLetter"/>
+      <w:lvlText w:val="%5."/>
+      <w:lvlJc w:val="left"/>
+      <w:pPr>
+        <w:ind w:left="3242" w:hanging="360"/>
+      </w:pPr>
+    </w:lvl>
+    <w:lvl w:ilvl="5" w:tplc="0409001B" w:tentative="1">
+      <w:start w:val="1"/>
+      <w:numFmt w:val="lowerRoman"/>
+      <w:lvlText w:val="%6."/>
+      <w:lvlJc w:val="right"/>
+      <w:pPr>
+        <w:ind w:left="3962" w:hanging="180"/>
+      </w:pPr>
+    </w:lvl>
+    <w:lvl w:ilvl="6" w:tplc="0409000F" w:tentative="1">
+      <w:start w:val="1"/>
+      <w:numFmt w:val="decimal"/>
+      <w:lvlText w:val="%7."/>
+      <w:lvlJc w:val="left"/>
+      <w:pPr>
+        <w:ind w:left="4682" w:hanging="360"/>
+      </w:pPr>
+    </w:lvl>
+    <w:lvl w:ilvl="7" w:tplc="04090019" w:tentative="1">
+      <w:start w:val="1"/>
+      <w:numFmt w:val="lowerLetter"/>
+      <w:lvlText w:val="%8."/>
+      <w:lvlJc w:val="left"/>
+      <w:pPr>
+        <w:ind w:left="5402" w:hanging="360"/>
+      </w:pPr>
+    </w:lvl>
+    <w:lvl w:ilvl="8" w:tplc="0409001B" w:tentative="1">
+      <w:start w:val="1"/>
+      <w:numFmt w:val="lowerRoman"/>
+      <w:lvlText w:val="%9."/>
+      <w:lvlJc w:val="right"/>
+      <w:pPr>
+        <w:ind w:left="6122" w:hanging="180"/>
+      </w:pPr>
+    </w:lvl>
+  </w:abstractNum>
+  <w:abstractNum w:abstractNumId="11" w15:restartNumberingAfterBreak="0">
+    <w:nsid w:val="7B1528C8"/>
+    <w:multiLevelType w:val="hybridMultilevel"/>
+    <w:tmpl w:val="5F8E4C46"/>
+    <w:lvl w:ilvl="0" w:tplc="88F476F6">
+      <w:start w:val="1"/>
+      <w:numFmt w:val="decimal"/>
+      <w:lvlText w:val="%1."/>
+      <w:lvlJc w:val="left"/>
+      <w:pPr>
+        <w:ind w:left="718"/>
+      </w:pPr>
+      <w:rPr>
+        <w:rFonts w:ascii="Arial" w:eastAsia="Arial" w:hAnsi="Arial" w:cs="Arial"/>
+        <w:b w:val="0"/>
+        <w:i w:val="0"/>
+        <w:strike w:val="0"/>
+        <w:dstrike w:val="0"/>
+        <w:color w:val="000000"/>
+        <w:sz w:val="22"/>
+        <w:szCs w:val="22"/>
+        <w:u w:val="none" w:color="000000"/>
+        <w:bdr w:val="none" w:sz="0" w:space="0" w:color="auto"/>
+        <w:shd w:val="clear" w:color="auto" w:fill="auto"/>
+        <w:vertAlign w:val="baseline"/>
+      </w:rPr>
+    </w:lvl>
+    <w:lvl w:ilvl="1" w:tplc="2512915C">
+      <w:start w:val="1"/>
+      <w:numFmt w:val="lowerLetter"/>
+      <w:lvlText w:val="%2."/>
+      <w:lvlJc w:val="left"/>
+      <w:pPr>
+        <w:ind w:left="1421"/>
+      </w:pPr>
+      <w:rPr>
+        <w:rFonts w:ascii="Arial" w:eastAsia="Arial" w:hAnsi="Arial" w:cs="Arial"/>
+        <w:b w:val="0"/>
+        <w:i w:val="0"/>
+        <w:strike w:val="0"/>
+        <w:dstrike w:val="0"/>
+        <w:color w:val="000000"/>
+        <w:sz w:val="22"/>
+        <w:szCs w:val="22"/>
+        <w:u w:val="none" w:color="000000"/>
+        <w:bdr w:val="none" w:sz="0" w:space="0" w:color="auto"/>
+        <w:shd w:val="clear" w:color="auto" w:fill="auto"/>
+        <w:vertAlign w:val="baseline"/>
+      </w:rPr>
+    </w:lvl>
+    <w:lvl w:ilvl="2" w:tplc="DF2C5B28">
+      <w:start w:val="1"/>
+      <w:numFmt w:val="lowerRoman"/>
+      <w:lvlText w:val="%3"/>
+      <w:lvlJc w:val="left"/>
+      <w:pPr>
+        <w:ind w:left="2157"/>
+      </w:pPr>
+      <w:rPr>
+        <w:rFonts w:ascii="Arial" w:eastAsia="Arial" w:hAnsi="Arial" w:cs="Arial"/>
+        <w:b w:val="0"/>
+        <w:i w:val="0"/>
+        <w:strike w:val="0"/>
+        <w:dstrike w:val="0"/>
+        <w:color w:val="000000"/>
+        <w:sz w:val="22"/>
+        <w:szCs w:val="22"/>
+        <w:u w:val="none" w:color="000000"/>
+        <w:bdr w:val="none" w:sz="0" w:space="0" w:color="auto"/>
+        <w:shd w:val="clear" w:color="auto" w:fill="auto"/>
+        <w:vertAlign w:val="baseline"/>
+      </w:rPr>
+    </w:lvl>
+    <w:lvl w:ilvl="3" w:tplc="9A425AA0">
+      <w:start w:val="1"/>
+      <w:numFmt w:val="decimal"/>
+      <w:lvlText w:val="%4"/>
+      <w:lvlJc w:val="left"/>
+      <w:pPr>
+        <w:ind w:left="2877"/>
+      </w:pPr>
+      <w:rPr>
+        <w:rFonts w:ascii="Arial" w:eastAsia="Arial" w:hAnsi="Arial" w:cs="Arial"/>
+        <w:b w:val="0"/>
+        <w:i w:val="0"/>
+        <w:strike w:val="0"/>
+        <w:dstrike w:val="0"/>
+        <w:color w:val="000000"/>
+        <w:sz w:val="22"/>
+        <w:szCs w:val="22"/>
+        <w:u w:val="none" w:color="000000"/>
+        <w:bdr w:val="none" w:sz="0" w:space="0" w:color="auto"/>
+        <w:shd w:val="clear" w:color="auto" w:fill="auto"/>
+        <w:vertAlign w:val="baseline"/>
+      </w:rPr>
+    </w:lvl>
+    <w:lvl w:ilvl="4" w:tplc="2FB20FB6">
+      <w:start w:val="1"/>
+      <w:numFmt w:val="lowerLetter"/>
+      <w:lvlText w:val="%5"/>
+      <w:lvlJc w:val="left"/>
+      <w:pPr>
+        <w:ind w:left="3597"/>
+      </w:pPr>
+      <w:rPr>
+        <w:rFonts w:ascii="Arial" w:eastAsia="Arial" w:hAnsi="Arial" w:cs="Arial"/>
+        <w:b w:val="0"/>
+        <w:i w:val="0"/>
+        <w:strike w:val="0"/>
+        <w:dstrike w:val="0"/>
+        <w:color w:val="000000"/>
+        <w:sz w:val="22"/>
+        <w:szCs w:val="22"/>
+        <w:u w:val="none" w:color="000000"/>
+        <w:bdr w:val="none" w:sz="0" w:space="0" w:color="auto"/>
+        <w:shd w:val="clear" w:color="auto" w:fill="auto"/>
+        <w:vertAlign w:val="baseline"/>
+      </w:rPr>
+    </w:lvl>
+    <w:lvl w:ilvl="5" w:tplc="2D545098">
+      <w:start w:val="1"/>
+      <w:numFmt w:val="lowerRoman"/>
+      <w:lvlText w:val="%6"/>
+      <w:lvlJc w:val="left"/>
+      <w:pPr>
+        <w:ind w:left="4317"/>
+      </w:pPr>
+      <w:rPr>
+        <w:rFonts w:ascii="Arial" w:eastAsia="Arial" w:hAnsi="Arial" w:cs="Arial"/>
+        <w:b w:val="0"/>
+        <w:i w:val="0"/>
+        <w:strike w:val="0"/>
+        <w:dstrike w:val="0"/>
+        <w:color w:val="000000"/>
+        <w:sz w:val="22"/>
+        <w:szCs w:val="22"/>
+        <w:u w:val="none" w:color="000000"/>
+        <w:bdr w:val="none" w:sz="0" w:space="0" w:color="auto"/>
+        <w:shd w:val="clear" w:color="auto" w:fill="auto"/>
+        <w:vertAlign w:val="baseline"/>
+      </w:rPr>
+    </w:lvl>
+    <w:lvl w:ilvl="6" w:tplc="3266B8C4">
+      <w:start w:val="1"/>
+      <w:numFmt w:val="decimal"/>
+      <w:lvlText w:val="%7"/>
+      <w:lvlJc w:val="left"/>
+      <w:pPr>
+        <w:ind w:left="5037"/>
+      </w:pPr>
+      <w:rPr>
+        <w:rFonts w:ascii="Arial" w:eastAsia="Arial" w:hAnsi="Arial" w:cs="Arial"/>
+        <w:b w:val="0"/>
+        <w:i w:val="0"/>
+        <w:strike w:val="0"/>
+        <w:dstrike w:val="0"/>
+        <w:color w:val="000000"/>
+        <w:sz w:val="22"/>
+        <w:szCs w:val="22"/>
+        <w:u w:val="none" w:color="000000"/>
+        <w:bdr w:val="none" w:sz="0" w:space="0" w:color="auto"/>
+        <w:shd w:val="clear" w:color="auto" w:fill="auto"/>
+        <w:vertAlign w:val="baseline"/>
+      </w:rPr>
+    </w:lvl>
+    <w:lvl w:ilvl="7" w:tplc="B540F46E">
+      <w:start w:val="1"/>
+      <w:numFmt w:val="lowerLetter"/>
+      <w:lvlText w:val="%8"/>
+      <w:lvlJc w:val="left"/>
+      <w:pPr>
+        <w:ind w:left="5757"/>
+      </w:pPr>
+      <w:rPr>
+        <w:rFonts w:ascii="Arial" w:eastAsia="Arial" w:hAnsi="Arial" w:cs="Arial"/>
+        <w:b w:val="0"/>
+        <w:i w:val="0"/>
+        <w:strike w:val="0"/>
+        <w:dstrike w:val="0"/>
+        <w:color w:val="000000"/>
+        <w:sz w:val="22"/>
+        <w:szCs w:val="22"/>
+        <w:u w:val="none" w:color="000000"/>
+        <w:bdr w:val="none" w:sz="0" w:space="0" w:color="auto"/>
+        <w:shd w:val="clear" w:color="auto" w:fill="auto"/>
+        <w:vertAlign w:val="baseline"/>
+      </w:rPr>
+    </w:lvl>
+    <w:lvl w:ilvl="8" w:tplc="D2C45856">
+      <w:start w:val="1"/>
+      <w:numFmt w:val="lowerRoman"/>
+      <w:lvlText w:val="%9"/>
+      <w:lvlJc w:val="left"/>
+      <w:pPr>
+        <w:ind w:left="6477"/>
+      </w:pPr>
+      <w:rPr>
+        <w:rFonts w:ascii="Arial" w:eastAsia="Arial" w:hAnsi="Arial" w:cs="Arial"/>
+        <w:b w:val="0"/>
+        <w:i w:val="0"/>
+        <w:strike w:val="0"/>
+        <w:dstrike w:val="0"/>
+        <w:color w:val="000000"/>
+        <w:sz w:val="22"/>
+        <w:szCs w:val="22"/>
+        <w:u w:val="none" w:color="000000"/>
+        <w:bdr w:val="none" w:sz="0" w:space="0" w:color="auto"/>
+        <w:shd w:val="clear" w:color="auto" w:fill="auto"/>
+        <w:vertAlign w:val="baseline"/>
+      </w:rPr>
+    </w:lvl>
+  </w:abstractNum>
   <w:num w:numId="1">
-    <w:abstractNumId w:val="4"/>
+    <w:abstractNumId w:val="8"/>
   </w:num>
   <w:num w:numId="2">
-    <w:abstractNumId w:val="1"/>
+    <w:abstractNumId w:val="2"/>
   </w:num>
   <w:num w:numId="3">
-    <w:abstractNumId w:val="3"/>
+    <w:abstractNumId w:val="7"/>
   </w:num>
   <w:num w:numId="4">
-    <w:abstractNumId w:val="5"/>
+    <w:abstractNumId w:val="9"/>
   </w:num>
   <w:num w:numId="5">
-    <w:abstractNumId w:val="2"/>
+    <w:abstractNumId w:val="6"/>
   </w:num>
   <w:num w:numId="6">
-    <w:abstractNumId w:val="7"/>
+    <w:abstractNumId w:val="11"/>
   </w:num>
   <w:num w:numId="7">
     <w:abstractNumId w:val="0"/>
   </w:num>
   <w:num w:numId="8">
-    <w:abstractNumId w:val="6"/>
+    <w:abstractNumId w:val="10"/>
+  </w:num>
+  <w:num w:numId="9">
+    <w:abstractNumId w:val="4"/>
+  </w:num>
+  <w:num w:numId="10">
+    <w:abstractNumId w:val="5"/>
+  </w:num>
+  <w:num w:numId="11">
+    <w:abstractNumId w:val="3"/>
+  </w:num>
+  <w:num w:numId="12">
+    <w:abstractNumId w:val="1"/>
   </w:num>
 </w:numbering>
 </file>
@@ -3203,7 +4400,7 @@
 </file>
 
 <file path=customXml/itemProps2.xml><?xml version="1.0" encoding="utf-8"?>
-<ds:datastoreItem xmlns:ds="http://schemas.openxmlformats.org/officeDocument/2006/customXml" ds:itemID="{11B29D44-5E34-44B7-A07F-79DDC4A31DE8}">
+<ds:datastoreItem xmlns:ds="http://schemas.openxmlformats.org/officeDocument/2006/customXml" ds:itemID="{91BC2DA5-E15B-4E8E-9688-83D575D03439}">
   <ds:schemaRefs>
     <ds:schemaRef ds:uri="http://schemas.openxmlformats.org/officeDocument/2006/bibliography"/>
   </ds:schemaRefs>

</xml_diff>